<commit_message>
:books: docs: Atualização do ReligionService e GenericService
</commit_message>
<xml_diff>
--- a/Documents/Sprint04_Task025_Desenvolverateladecadastroparareligion.docx
+++ b/Documents/Sprint04_Task025_Desenvolverateladecadastroparareligion.docx
@@ -1,6 +1,6 @@
 
 <file path=word/document.xml><?xml version="1.0" encoding="utf-8"?>
-<w:document xmlns:wpc="http://schemas.microsoft.com/office/word/2010/wordprocessingCanvas" xmlns:cx="http://schemas.microsoft.com/office/drawing/2014/chartex" xmlns:cx1="http://schemas.microsoft.com/office/drawing/2015/9/8/chartex" xmlns:cx2="http://schemas.microsoft.com/office/drawing/2015/10/21/chartex" xmlns:cx3="http://schemas.microsoft.com/office/drawing/2016/5/9/chartex" xmlns:cx4="http://schemas.microsoft.com/office/drawing/2016/5/10/chartex" xmlns:cx5="http://schemas.microsoft.com/office/drawing/2016/5/11/chartex" xmlns:cx6="http://schemas.microsoft.com/office/drawing/2016/5/12/chartex" xmlns:cx7="http://schemas.microsoft.com/office/drawing/2016/5/13/chartex" xmlns:cx8="http://schemas.microsoft.com/office/drawing/2016/5/14/chartex" xmlns:mc="http://schemas.openxmlformats.org/markup-compatibility/2006" xmlns:aink="http://schemas.microsoft.com/office/drawing/2016/ink" xmlns:am3d="http://schemas.microsoft.com/office/drawing/2017/model3d" xmlns:o="urn:schemas-microsoft-com:office:office" xmlns:r="http://schemas.openxmlformats.org/officeDocument/2006/relationships" xmlns:m="http://schemas.openxmlformats.org/officeDocument/2006/math" xmlns:v="urn:schemas-microsoft-com:vml" xmlns:wp14="http://schemas.microsoft.com/office/word/2010/wordprocessingDrawing" xmlns:wp="http://schemas.openxmlformats.org/drawingml/2006/wordprocessingDrawing" xmlns:w10="urn:schemas-microsoft-com:office:word" xmlns:w="http://schemas.openxmlformats.org/wordprocessingml/2006/main" xmlns:w14="http://schemas.microsoft.com/office/word/2010/wordml" xmlns:w15="http://schemas.microsoft.com/office/word/2012/wordml" xmlns:w16cid="http://schemas.microsoft.com/office/word/2016/wordml/cid" xmlns:w16se="http://schemas.microsoft.com/office/word/2015/wordml/symex" xmlns:wpg="http://schemas.microsoft.com/office/word/2010/wordprocessingGroup" xmlns:wpi="http://schemas.microsoft.com/office/word/2010/wordprocessingInk" xmlns:wne="http://schemas.microsoft.com/office/word/2006/wordml" xmlns:wps="http://schemas.microsoft.com/office/word/2010/wordprocessingShape" mc:Ignorable="w14 w15 w16se w16cid wp14">
+<w:document xmlns:wpc="http://schemas.microsoft.com/office/word/2010/wordprocessingCanvas" xmlns:cx="http://schemas.microsoft.com/office/drawing/2014/chartex" xmlns:cx1="http://schemas.microsoft.com/office/drawing/2015/9/8/chartex" xmlns:cx2="http://schemas.microsoft.com/office/drawing/2015/10/21/chartex" xmlns:cx3="http://schemas.microsoft.com/office/drawing/2016/5/9/chartex" xmlns:cx4="http://schemas.microsoft.com/office/drawing/2016/5/10/chartex" xmlns:cx5="http://schemas.microsoft.com/office/drawing/2016/5/11/chartex" xmlns:cx6="http://schemas.microsoft.com/office/drawing/2016/5/12/chartex" xmlns:cx7="http://schemas.microsoft.com/office/drawing/2016/5/13/chartex" xmlns:cx8="http://schemas.microsoft.com/office/drawing/2016/5/14/chartex" xmlns:mc="http://schemas.openxmlformats.org/markup-compatibility/2006" xmlns:aink="http://schemas.microsoft.com/office/drawing/2016/ink" xmlns:am3d="http://schemas.microsoft.com/office/drawing/2017/model3d" xmlns:o="urn:schemas-microsoft-com:office:office" xmlns:oel="http://schemas.microsoft.com/office/2019/extlst" xmlns:r="http://schemas.openxmlformats.org/officeDocument/2006/relationships" xmlns:m="http://schemas.openxmlformats.org/officeDocument/2006/math" xmlns:v="urn:schemas-microsoft-com:vml" xmlns:wp14="http://schemas.microsoft.com/office/word/2010/wordprocessingDrawing" xmlns:wp="http://schemas.openxmlformats.org/drawingml/2006/wordprocessingDrawing" xmlns:w10="urn:schemas-microsoft-com:office:word" xmlns:w="http://schemas.openxmlformats.org/wordprocessingml/2006/main" xmlns:w14="http://schemas.microsoft.com/office/word/2010/wordml" xmlns:w15="http://schemas.microsoft.com/office/word/2012/wordml" xmlns:w16cex="http://schemas.microsoft.com/office/word/2018/wordml/cex" xmlns:w16cid="http://schemas.microsoft.com/office/word/2016/wordml/cid" xmlns:w16="http://schemas.microsoft.com/office/word/2018/wordml" xmlns:w16du="http://schemas.microsoft.com/office/word/2023/wordml/word16du" xmlns:w16sdtdh="http://schemas.microsoft.com/office/word/2020/wordml/sdtdatahash" xmlns:w16se="http://schemas.microsoft.com/office/word/2015/wordml/symex" xmlns:wpg="http://schemas.microsoft.com/office/word/2010/wordprocessingGroup" xmlns:wpi="http://schemas.microsoft.com/office/word/2010/wordprocessingInk" xmlns:wne="http://schemas.microsoft.com/office/word/2006/wordml" xmlns:wps="http://schemas.microsoft.com/office/word/2010/wordprocessingShape" mc:Ignorable="w14 w15 w16se w16cid w16 w16cex w16sdtdh w16du wp14">
   <w:body>
     <w:p>
       <w:pPr>
@@ -291,13 +291,8 @@
           </w:tcPr>
           <w:p>
             <w:r>
-              <w:t xml:space="preserve">Eduardo Matheus </w:t>
-            </w:r>
-            <w:proofErr w:type="spellStart"/>
-            <w:r>
-              <w:t>Nardi</w:t>
-            </w:r>
-            <w:proofErr w:type="spellEnd"/>
+              <w:t>Eduardo Matheus Nardi</w:t>
+            </w:r>
           </w:p>
         </w:tc>
       </w:tr>
@@ -1413,6 +1408,66 @@
           <w:lang w:eastAsia="pt-BR"/>
           <w14:ligatures w14:val="none"/>
         </w:rPr>
+        <w:t>ReligionService</w:t>
+      </w:r>
+      <w:proofErr w:type="spellEnd"/>
+      <w:r>
+        <w:rPr>
+          <w:rFonts w:eastAsia="Times New Roman" w:cs="Times New Roman"/>
+          <w:kern w:val="0"/>
+          <w:lang w:eastAsia="pt-BR"/>
+          <w14:ligatures w14:val="none"/>
+        </w:rPr>
+        <w:t xml:space="preserve"> foi criada para gerenciar dados relacionados a religiões. Ela herda funcionalidades de uma classe genérica chamada </w:t>
+      </w:r>
+      <w:proofErr w:type="spellStart"/>
+      <w:r>
+        <w:rPr>
+          <w:rFonts w:eastAsia="Times New Roman" w:cs="Times New Roman"/>
+          <w:kern w:val="0"/>
+          <w:lang w:eastAsia="pt-BR"/>
+          <w14:ligatures w14:val="none"/>
+        </w:rPr>
+        <w:t>GenericService</w:t>
+      </w:r>
+      <w:proofErr w:type="spellEnd"/>
+      <w:r>
+        <w:rPr>
+          <w:rFonts w:eastAsia="Times New Roman" w:cs="Times New Roman"/>
+          <w:kern w:val="0"/>
+          <w:lang w:eastAsia="pt-BR"/>
+          <w14:ligatures w14:val="none"/>
+        </w:rPr>
+        <w:t>. A ideia aqui é evitar a repetição de código ao lidar com diferentes tipos de dados, utilizando uma abordagem genérica.</w:t>
+      </w:r>
+    </w:p>
+    <w:p>
+      <w:pPr>
+        <w:ind w:firstLine="708"/>
+        <w:rPr>
+          <w:rFonts w:eastAsia="Times New Roman" w:cs="Times New Roman"/>
+          <w:kern w:val="0"/>
+          <w:lang w:eastAsia="pt-BR"/>
+          <w14:ligatures w14:val="none"/>
+        </w:rPr>
+      </w:pPr>
+      <w:r>
+        <w:rPr>
+          <w:rFonts w:eastAsia="Times New Roman" w:cs="Times New Roman"/>
+          <w:kern w:val="0"/>
+          <w:lang w:eastAsia="pt-BR"/>
+          <w14:ligatures w14:val="none"/>
+        </w:rPr>
+        <w:t xml:space="preserve">A classe </w:t>
+      </w:r>
+      <w:proofErr w:type="spellStart"/>
+      <w:r>
+        <w:rPr>
+          <w:rFonts w:eastAsia="Times New Roman" w:cs="Times New Roman"/>
+          <w:kern w:val="0"/>
+          <w:lang w:eastAsia="pt-BR"/>
+          <w14:ligatures w14:val="none"/>
+        </w:rPr>
         <w:t>GenericService</w:t>
       </w:r>
       <w:proofErr w:type="spellEnd"/>
@@ -1585,8 +1640,6 @@
         </w:rPr>
         <w:br/>
       </w:r>
-      <w:bookmarkStart w:id="0" w:name="_GoBack"/>
-      <w:bookmarkEnd w:id="0"/>
     </w:p>
     <w:tbl>
       <w:tblPr>
@@ -1676,7 +1729,6 @@
               </w:rPr>
             </w:pPr>
             <w:proofErr w:type="spellStart"/>
-            <w:proofErr w:type="gramStart"/>
             <w:r>
               <w:rPr>
                 <w:lang w:val="en-US"/>
@@ -1688,14 +1740,7 @@
               <w:rPr>
                 <w:lang w:val="en-US"/>
               </w:rPr>
-              <w:t>(</w:t>
-            </w:r>
-            <w:proofErr w:type="gramEnd"/>
-            <w:r>
-              <w:rPr>
-                <w:lang w:val="en-US"/>
-              </w:rPr>
-              <w:t>)</w:t>
+              <w:t>()</w:t>
             </w:r>
             <w:r>
               <w:t xml:space="preserve">: </w:t>
@@ -1758,7 +1803,6 @@
               </w:rPr>
             </w:pPr>
             <w:proofErr w:type="spellStart"/>
-            <w:proofErr w:type="gramStart"/>
             <w:r>
               <w:rPr>
                 <w:lang w:val="en-US"/>
@@ -1770,14 +1814,7 @@
               <w:rPr>
                 <w:lang w:val="en-US"/>
               </w:rPr>
-              <w:t>(</w:t>
-            </w:r>
-            <w:proofErr w:type="gramEnd"/>
-            <w:r>
-              <w:rPr>
-                <w:lang w:val="en-US"/>
-              </w:rPr>
-              <w:t>id: number): Promise&lt;T&gt;</w:t>
+              <w:t>(id: number): Promise&lt;T&gt;</w:t>
             </w:r>
           </w:p>
         </w:tc>
@@ -1800,14 +1837,7 @@
             </w:r>
             <w:r>
               <w:br/>
-            </w:r>
-            <w:proofErr w:type="gramStart"/>
-            <w:r>
-              <w:t>Retorna  o</w:t>
-            </w:r>
-            <w:proofErr w:type="gramEnd"/>
-            <w:r>
-              <w:t xml:space="preserve"> dado do item solicitado.</w:t>
+              <w:t>Retorna  o dado do item solicitado.</w:t>
             </w:r>
           </w:p>
         </w:tc>
@@ -1829,19 +1859,11 @@
                 <w:lang w:val="en-US"/>
               </w:rPr>
             </w:pPr>
-            <w:proofErr w:type="gramStart"/>
             <w:r>
               <w:rPr>
                 <w:lang w:val="en-US"/>
               </w:rPr>
-              <w:t>create(</w:t>
-            </w:r>
-            <w:proofErr w:type="gramEnd"/>
-            <w:r>
-              <w:rPr>
-                <w:lang w:val="en-US"/>
-              </w:rPr>
-              <w:t>model: T): Promise&lt;T&gt;</w:t>
+              <w:t>create(model: T): Promise&lt;T&gt;</w:t>
             </w:r>
           </w:p>
         </w:tc>
@@ -1871,11 +1893,8 @@
             </w:r>
             <w:r>
               <w:br/>
-            </w:r>
-            <w:r>
               <w:t xml:space="preserve">O </w:t>
             </w:r>
-            <w:proofErr w:type="spellStart"/>
             <w:r>
               <w:rPr>
                 <w:rStyle w:val="CdigoHTML"/>
@@ -1884,7 +1903,6 @@
               </w:rPr>
               <w:t>model</w:t>
             </w:r>
-            <w:proofErr w:type="spellEnd"/>
             <w:r>
               <w:t xml:space="preserve"> (do tipo </w:t>
             </w:r>
@@ -1900,8 +1918,6 @@
             </w:r>
             <w:r>
               <w:br/>
-            </w:r>
-            <w:r>
               <w:t>Retorna o objeto criado, conforme retornado pela API.</w:t>
             </w:r>
           </w:p>
@@ -1924,19 +1940,11 @@
                 <w:lang w:val="en-US"/>
               </w:rPr>
             </w:pPr>
-            <w:proofErr w:type="gramStart"/>
             <w:r>
               <w:rPr>
                 <w:lang w:val="en-US"/>
               </w:rPr>
-              <w:t>update(</w:t>
-            </w:r>
-            <w:proofErr w:type="gramEnd"/>
-            <w:r>
-              <w:rPr>
-                <w:lang w:val="en-US"/>
-              </w:rPr>
-              <w:t>id: number, model: T): Promise&lt;T&gt;</w:t>
+              <w:t>update(id: number, model: T): Promise&lt;T&gt;</w:t>
             </w:r>
           </w:p>
         </w:tc>
@@ -1966,8 +1974,6 @@
             </w:r>
             <w:r>
               <w:br/>
-            </w:r>
-            <w:r>
               <w:t>O</w:t>
             </w:r>
             <w:r>
@@ -1984,7 +1990,6 @@
             <w:r>
               <w:t xml:space="preserve"> do item é utilizado para identificá-lo, e o </w:t>
             </w:r>
-            <w:proofErr w:type="spellStart"/>
             <w:r>
               <w:rPr>
                 <w:rStyle w:val="CdigoHTML"/>
@@ -1993,14 +1998,11 @@
               </w:rPr>
               <w:t>model</w:t>
             </w:r>
-            <w:proofErr w:type="spellEnd"/>
             <w:r>
               <w:t xml:space="preserve"> atualizado é enviado no corpo da requisição.</w:t>
             </w:r>
             <w:r>
               <w:br/>
-            </w:r>
-            <w:r>
               <w:t>Retorna o objeto atualizado conforme retornado pela API.</w:t>
             </w:r>
           </w:p>
@@ -2026,19 +2028,11 @@
                 <w:lang w:val="en-US"/>
               </w:rPr>
             </w:pPr>
-            <w:proofErr w:type="gramStart"/>
             <w:r>
               <w:rPr>
                 <w:lang w:val="en-US"/>
               </w:rPr>
-              <w:t>delete(</w:t>
-            </w:r>
-            <w:proofErr w:type="gramEnd"/>
-            <w:r>
-              <w:rPr>
-                <w:lang w:val="en-US"/>
-              </w:rPr>
-              <w:t>id: number): Promise&lt;string&gt;</w:t>
+              <w:t>delete(id: number): Promise&lt;string&gt;</w:t>
             </w:r>
           </w:p>
         </w:tc>
@@ -2082,8 +2076,6 @@
             </w:r>
             <w:r>
               <w:br/>
-            </w:r>
-            <w:r>
               <w:t>Retorna uma mensagem de sucesso ou erro conforme a resposta da API.</w:t>
             </w:r>
           </w:p>
@@ -2180,6 +2172,7 @@
           <w:b/>
           <w:bCs/>
         </w:rPr>
+        <w:lastRenderedPageBreak/>
         <w:t>Implementações de acessibilidade</w:t>
       </w:r>
       <w:r>
@@ -2212,11 +2205,7 @@
       </w:r>
       <w:proofErr w:type="spellEnd"/>
       <w:r>
-        <w:t xml:space="preserve">"] para </w:t>
-      </w:r>
-      <w:r>
-        <w:lastRenderedPageBreak/>
-        <w:t>redefinir essas variáveis com valores de cor ajustados, como tons mais escuros, facilitando a leitura para usuários com baixa visão.</w:t>
+        <w:t>"] para redefinir essas variáveis com valores de cor ajustados, como tons mais escuros, facilitando a leitura para usuários com baixa visão.</w:t>
       </w:r>
     </w:p>
     <w:p>
@@ -2373,6 +2362,7 @@
           <w:noProof/>
           <w:lang w:eastAsia="pt-BR"/>
         </w:rPr>
+        <w:lastRenderedPageBreak/>
         <w:drawing>
           <wp:inline distT="0" distB="0" distL="0" distR="0" wp14:anchorId="2BDC4BAF" wp14:editId="1506FEB8">
             <wp:extent cx="5995283" cy="3368486"/>
@@ -2491,7 +2481,6 @@
           <w:noProof/>
           <w:lang w:eastAsia="pt-BR"/>
         </w:rPr>
-        <w:lastRenderedPageBreak/>
         <w:drawing>
           <wp:inline distT="0" distB="0" distL="0" distR="0" wp14:anchorId="3AF4D0FE" wp14:editId="7745F8BE">
             <wp:extent cx="5978926" cy="3363402"/>
@@ -2666,17 +2655,12 @@
         <w:t>“</w:t>
       </w:r>
       <w:proofErr w:type="spellStart"/>
-      <w:proofErr w:type="gramStart"/>
       <w:r>
         <w:t>AccessibilityBar</w:t>
       </w:r>
       <w:proofErr w:type="spellEnd"/>
       <w:r>
-        <w:t>”  e</w:t>
-      </w:r>
-      <w:proofErr w:type="gramEnd"/>
-      <w:r>
-        <w:t xml:space="preserve"> </w:t>
+        <w:t xml:space="preserve">”  e </w:t>
       </w:r>
       <w:r>
         <w:t>“</w:t>
@@ -2718,6 +2702,7 @@
           <w:noProof/>
           <w:lang w:eastAsia="pt-BR"/>
         </w:rPr>
+        <w:lastRenderedPageBreak/>
         <w:drawing>
           <wp:inline distT="0" distB="0" distL="0" distR="0" wp14:anchorId="0356686C" wp14:editId="689C5193">
             <wp:extent cx="6178163" cy="431939"/>
@@ -3149,7 +3134,6 @@
           <w:noProof/>
           <w:lang w:eastAsia="pt-BR"/>
         </w:rPr>
-        <w:lastRenderedPageBreak/>
         <w:drawing>
           <wp:inline distT="0" distB="0" distL="0" distR="0" wp14:anchorId="720BC2B8" wp14:editId="4C707B46">
             <wp:extent cx="6188773" cy="3481450"/>
@@ -3327,6 +3311,7 @@
         <w:jc w:val="both"/>
       </w:pPr>
       <w:r>
+        <w:lastRenderedPageBreak/>
         <w:t>Até o momento f</w:t>
       </w:r>
       <w:r>
@@ -3388,7 +3373,7 @@
 </file>
 
 <file path=word/endnotes.xml><?xml version="1.0" encoding="utf-8"?>
-<w:endnotes xmlns:wpc="http://schemas.microsoft.com/office/word/2010/wordprocessingCanvas" xmlns:cx="http://schemas.microsoft.com/office/drawing/2014/chartex" xmlns:cx1="http://schemas.microsoft.com/office/drawing/2015/9/8/chartex" xmlns:cx2="http://schemas.microsoft.com/office/drawing/2015/10/21/chartex" xmlns:cx3="http://schemas.microsoft.com/office/drawing/2016/5/9/chartex" xmlns:cx4="http://schemas.microsoft.com/office/drawing/2016/5/10/chartex" xmlns:cx5="http://schemas.microsoft.com/office/drawing/2016/5/11/chartex" xmlns:cx6="http://schemas.microsoft.com/office/drawing/2016/5/12/chartex" xmlns:cx7="http://schemas.microsoft.com/office/drawing/2016/5/13/chartex" xmlns:cx8="http://schemas.microsoft.com/office/drawing/2016/5/14/chartex" xmlns:mc="http://schemas.openxmlformats.org/markup-compatibility/2006" xmlns:aink="http://schemas.microsoft.com/office/drawing/2016/ink" xmlns:am3d="http://schemas.microsoft.com/office/drawing/2017/model3d" xmlns:o="urn:schemas-microsoft-com:office:office" xmlns:r="http://schemas.openxmlformats.org/officeDocument/2006/relationships" xmlns:m="http://schemas.openxmlformats.org/officeDocument/2006/math" xmlns:v="urn:schemas-microsoft-com:vml" xmlns:wp14="http://schemas.microsoft.com/office/word/2010/wordprocessingDrawing" xmlns:wp="http://schemas.openxmlformats.org/drawingml/2006/wordprocessingDrawing" xmlns:w10="urn:schemas-microsoft-com:office:word" xmlns:w="http://schemas.openxmlformats.org/wordprocessingml/2006/main" xmlns:w14="http://schemas.microsoft.com/office/word/2010/wordml" xmlns:w15="http://schemas.microsoft.com/office/word/2012/wordml" xmlns:w16cid="http://schemas.microsoft.com/office/word/2016/wordml/cid" xmlns:w16se="http://schemas.microsoft.com/office/word/2015/wordml/symex" xmlns:wpg="http://schemas.microsoft.com/office/word/2010/wordprocessingGroup" xmlns:wpi="http://schemas.microsoft.com/office/word/2010/wordprocessingInk" xmlns:wne="http://schemas.microsoft.com/office/word/2006/wordml" xmlns:wps="http://schemas.microsoft.com/office/word/2010/wordprocessingShape" mc:Ignorable="w14 w15 w16se w16cid wp14">
+<w:endnotes xmlns:wpc="http://schemas.microsoft.com/office/word/2010/wordprocessingCanvas" xmlns:cx="http://schemas.microsoft.com/office/drawing/2014/chartex" xmlns:cx1="http://schemas.microsoft.com/office/drawing/2015/9/8/chartex" xmlns:cx2="http://schemas.microsoft.com/office/drawing/2015/10/21/chartex" xmlns:cx3="http://schemas.microsoft.com/office/drawing/2016/5/9/chartex" xmlns:cx4="http://schemas.microsoft.com/office/drawing/2016/5/10/chartex" xmlns:cx5="http://schemas.microsoft.com/office/drawing/2016/5/11/chartex" xmlns:cx6="http://schemas.microsoft.com/office/drawing/2016/5/12/chartex" xmlns:cx7="http://schemas.microsoft.com/office/drawing/2016/5/13/chartex" xmlns:cx8="http://schemas.microsoft.com/office/drawing/2016/5/14/chartex" xmlns:mc="http://schemas.openxmlformats.org/markup-compatibility/2006" xmlns:aink="http://schemas.microsoft.com/office/drawing/2016/ink" xmlns:am3d="http://schemas.microsoft.com/office/drawing/2017/model3d" xmlns:o="urn:schemas-microsoft-com:office:office" xmlns:oel="http://schemas.microsoft.com/office/2019/extlst" xmlns:r="http://schemas.openxmlformats.org/officeDocument/2006/relationships" xmlns:m="http://schemas.openxmlformats.org/officeDocument/2006/math" xmlns:v="urn:schemas-microsoft-com:vml" xmlns:wp14="http://schemas.microsoft.com/office/word/2010/wordprocessingDrawing" xmlns:wp="http://schemas.openxmlformats.org/drawingml/2006/wordprocessingDrawing" xmlns:w10="urn:schemas-microsoft-com:office:word" xmlns:w="http://schemas.openxmlformats.org/wordprocessingml/2006/main" xmlns:w14="http://schemas.microsoft.com/office/word/2010/wordml" xmlns:w15="http://schemas.microsoft.com/office/word/2012/wordml" xmlns:w16cex="http://schemas.microsoft.com/office/word/2018/wordml/cex" xmlns:w16cid="http://schemas.microsoft.com/office/word/2016/wordml/cid" xmlns:w16="http://schemas.microsoft.com/office/word/2018/wordml" xmlns:w16du="http://schemas.microsoft.com/office/word/2023/wordml/word16du" xmlns:w16sdtdh="http://schemas.microsoft.com/office/word/2020/wordml/sdtdatahash" xmlns:w16se="http://schemas.microsoft.com/office/word/2015/wordml/symex" xmlns:wpg="http://schemas.microsoft.com/office/word/2010/wordprocessingGroup" xmlns:wpi="http://schemas.microsoft.com/office/word/2010/wordprocessingInk" xmlns:wne="http://schemas.microsoft.com/office/word/2006/wordml" xmlns:wps="http://schemas.microsoft.com/office/word/2010/wordprocessingShape" mc:Ignorable="w14 w15 w16se w16cid w16 w16cex w16sdtdh w16du wp14">
   <w:endnote w:type="separator" w:id="-1">
     <w:p>
       <w:pPr>
@@ -3413,7 +3398,7 @@
 </file>
 
 <file path=word/footnotes.xml><?xml version="1.0" encoding="utf-8"?>
-<w:footnotes xmlns:wpc="http://schemas.microsoft.com/office/word/2010/wordprocessingCanvas" xmlns:cx="http://schemas.microsoft.com/office/drawing/2014/chartex" xmlns:cx1="http://schemas.microsoft.com/office/drawing/2015/9/8/chartex" xmlns:cx2="http://schemas.microsoft.com/office/drawing/2015/10/21/chartex" xmlns:cx3="http://schemas.microsoft.com/office/drawing/2016/5/9/chartex" xmlns:cx4="http://schemas.microsoft.com/office/drawing/2016/5/10/chartex" xmlns:cx5="http://schemas.microsoft.com/office/drawing/2016/5/11/chartex" xmlns:cx6="http://schemas.microsoft.com/office/drawing/2016/5/12/chartex" xmlns:cx7="http://schemas.microsoft.com/office/drawing/2016/5/13/chartex" xmlns:cx8="http://schemas.microsoft.com/office/drawing/2016/5/14/chartex" xmlns:mc="http://schemas.openxmlformats.org/markup-compatibility/2006" xmlns:aink="http://schemas.microsoft.com/office/drawing/2016/ink" xmlns:am3d="http://schemas.microsoft.com/office/drawing/2017/model3d" xmlns:o="urn:schemas-microsoft-com:office:office" xmlns:r="http://schemas.openxmlformats.org/officeDocument/2006/relationships" xmlns:m="http://schemas.openxmlformats.org/officeDocument/2006/math" xmlns:v="urn:schemas-microsoft-com:vml" xmlns:wp14="http://schemas.microsoft.com/office/word/2010/wordprocessingDrawing" xmlns:wp="http://schemas.openxmlformats.org/drawingml/2006/wordprocessingDrawing" xmlns:w10="urn:schemas-microsoft-com:office:word" xmlns:w="http://schemas.openxmlformats.org/wordprocessingml/2006/main" xmlns:w14="http://schemas.microsoft.com/office/word/2010/wordml" xmlns:w15="http://schemas.microsoft.com/office/word/2012/wordml" xmlns:w16cid="http://schemas.microsoft.com/office/word/2016/wordml/cid" xmlns:w16se="http://schemas.microsoft.com/office/word/2015/wordml/symex" xmlns:wpg="http://schemas.microsoft.com/office/word/2010/wordprocessingGroup" xmlns:wpi="http://schemas.microsoft.com/office/word/2010/wordprocessingInk" xmlns:wne="http://schemas.microsoft.com/office/word/2006/wordml" xmlns:wps="http://schemas.microsoft.com/office/word/2010/wordprocessingShape" mc:Ignorable="w14 w15 w16se w16cid wp14">
+<w:footnotes xmlns:wpc="http://schemas.microsoft.com/office/word/2010/wordprocessingCanvas" xmlns:cx="http://schemas.microsoft.com/office/drawing/2014/chartex" xmlns:cx1="http://schemas.microsoft.com/office/drawing/2015/9/8/chartex" xmlns:cx2="http://schemas.microsoft.com/office/drawing/2015/10/21/chartex" xmlns:cx3="http://schemas.microsoft.com/office/drawing/2016/5/9/chartex" xmlns:cx4="http://schemas.microsoft.com/office/drawing/2016/5/10/chartex" xmlns:cx5="http://schemas.microsoft.com/office/drawing/2016/5/11/chartex" xmlns:cx6="http://schemas.microsoft.com/office/drawing/2016/5/12/chartex" xmlns:cx7="http://schemas.microsoft.com/office/drawing/2016/5/13/chartex" xmlns:cx8="http://schemas.microsoft.com/office/drawing/2016/5/14/chartex" xmlns:mc="http://schemas.openxmlformats.org/markup-compatibility/2006" xmlns:aink="http://schemas.microsoft.com/office/drawing/2016/ink" xmlns:am3d="http://schemas.microsoft.com/office/drawing/2017/model3d" xmlns:o="urn:schemas-microsoft-com:office:office" xmlns:oel="http://schemas.microsoft.com/office/2019/extlst" xmlns:r="http://schemas.openxmlformats.org/officeDocument/2006/relationships" xmlns:m="http://schemas.openxmlformats.org/officeDocument/2006/math" xmlns:v="urn:schemas-microsoft-com:vml" xmlns:wp14="http://schemas.microsoft.com/office/word/2010/wordprocessingDrawing" xmlns:wp="http://schemas.openxmlformats.org/drawingml/2006/wordprocessingDrawing" xmlns:w10="urn:schemas-microsoft-com:office:word" xmlns:w="http://schemas.openxmlformats.org/wordprocessingml/2006/main" xmlns:w14="http://schemas.microsoft.com/office/word/2010/wordml" xmlns:w15="http://schemas.microsoft.com/office/word/2012/wordml" xmlns:w16cex="http://schemas.microsoft.com/office/word/2018/wordml/cex" xmlns:w16cid="http://schemas.microsoft.com/office/word/2016/wordml/cid" xmlns:w16="http://schemas.microsoft.com/office/word/2018/wordml" xmlns:w16du="http://schemas.microsoft.com/office/word/2023/wordml/word16du" xmlns:w16sdtdh="http://schemas.microsoft.com/office/word/2020/wordml/sdtdatahash" xmlns:w16se="http://schemas.microsoft.com/office/word/2015/wordml/symex" xmlns:wpg="http://schemas.microsoft.com/office/word/2010/wordprocessingGroup" xmlns:wpi="http://schemas.microsoft.com/office/word/2010/wordprocessingInk" xmlns:wne="http://schemas.microsoft.com/office/word/2006/wordml" xmlns:wps="http://schemas.microsoft.com/office/word/2010/wordprocessingShape" mc:Ignorable="w14 w15 w16se w16cid w16 w16cex w16sdtdh w16du wp14">
   <w:footnote w:type="separator" w:id="-1">
     <w:p>
       <w:pPr>
@@ -3438,7 +3423,7 @@
 </file>
 
 <file path=word/numbering.xml><?xml version="1.0" encoding="utf-8"?>
-<w:numbering xmlns:wpc="http://schemas.microsoft.com/office/word/2010/wordprocessingCanvas" xmlns:cx="http://schemas.microsoft.com/office/drawing/2014/chartex" xmlns:cx1="http://schemas.microsoft.com/office/drawing/2015/9/8/chartex" xmlns:cx2="http://schemas.microsoft.com/office/drawing/2015/10/21/chartex" xmlns:cx3="http://schemas.microsoft.com/office/drawing/2016/5/9/chartex" xmlns:cx4="http://schemas.microsoft.com/office/drawing/2016/5/10/chartex" xmlns:cx5="http://schemas.microsoft.com/office/drawing/2016/5/11/chartex" xmlns:cx6="http://schemas.microsoft.com/office/drawing/2016/5/12/chartex" xmlns:cx7="http://schemas.microsoft.com/office/drawing/2016/5/13/chartex" xmlns:cx8="http://schemas.microsoft.com/office/drawing/2016/5/14/chartex" xmlns:mc="http://schemas.openxmlformats.org/markup-compatibility/2006" xmlns:aink="http://schemas.microsoft.com/office/drawing/2016/ink" xmlns:am3d="http://schemas.microsoft.com/office/drawing/2017/model3d" xmlns:o="urn:schemas-microsoft-com:office:office" xmlns:r="http://schemas.openxmlformats.org/officeDocument/2006/relationships" xmlns:m="http://schemas.openxmlformats.org/officeDocument/2006/math" xmlns:v="urn:schemas-microsoft-com:vml" xmlns:wp14="http://schemas.microsoft.com/office/word/2010/wordprocessingDrawing" xmlns:wp="http://schemas.openxmlformats.org/drawingml/2006/wordprocessingDrawing" xmlns:w10="urn:schemas-microsoft-com:office:word" xmlns:w="http://schemas.openxmlformats.org/wordprocessingml/2006/main" xmlns:w14="http://schemas.microsoft.com/office/word/2010/wordml" xmlns:w15="http://schemas.microsoft.com/office/word/2012/wordml" xmlns:w16cid="http://schemas.microsoft.com/office/word/2016/wordml/cid" xmlns:w16se="http://schemas.microsoft.com/office/word/2015/wordml/symex" xmlns:wpg="http://schemas.microsoft.com/office/word/2010/wordprocessingGroup" xmlns:wpi="http://schemas.microsoft.com/office/word/2010/wordprocessingInk" xmlns:wne="http://schemas.microsoft.com/office/word/2006/wordml" xmlns:wps="http://schemas.microsoft.com/office/word/2010/wordprocessingShape" mc:Ignorable="w14 w15 w16se w16cid wp14">
+<w:numbering xmlns:wpc="http://schemas.microsoft.com/office/word/2010/wordprocessingCanvas" xmlns:cx="http://schemas.microsoft.com/office/drawing/2014/chartex" xmlns:cx1="http://schemas.microsoft.com/office/drawing/2015/9/8/chartex" xmlns:cx2="http://schemas.microsoft.com/office/drawing/2015/10/21/chartex" xmlns:cx3="http://schemas.microsoft.com/office/drawing/2016/5/9/chartex" xmlns:cx4="http://schemas.microsoft.com/office/drawing/2016/5/10/chartex" xmlns:cx5="http://schemas.microsoft.com/office/drawing/2016/5/11/chartex" xmlns:cx6="http://schemas.microsoft.com/office/drawing/2016/5/12/chartex" xmlns:cx7="http://schemas.microsoft.com/office/drawing/2016/5/13/chartex" xmlns:cx8="http://schemas.microsoft.com/office/drawing/2016/5/14/chartex" xmlns:mc="http://schemas.openxmlformats.org/markup-compatibility/2006" xmlns:aink="http://schemas.microsoft.com/office/drawing/2016/ink" xmlns:am3d="http://schemas.microsoft.com/office/drawing/2017/model3d" xmlns:o="urn:schemas-microsoft-com:office:office" xmlns:oel="http://schemas.microsoft.com/office/2019/extlst" xmlns:r="http://schemas.openxmlformats.org/officeDocument/2006/relationships" xmlns:m="http://schemas.openxmlformats.org/officeDocument/2006/math" xmlns:v="urn:schemas-microsoft-com:vml" xmlns:wp14="http://schemas.microsoft.com/office/word/2010/wordprocessingDrawing" xmlns:wp="http://schemas.openxmlformats.org/drawingml/2006/wordprocessingDrawing" xmlns:w10="urn:schemas-microsoft-com:office:word" xmlns:w="http://schemas.openxmlformats.org/wordprocessingml/2006/main" xmlns:w14="http://schemas.microsoft.com/office/word/2010/wordml" xmlns:w15="http://schemas.microsoft.com/office/word/2012/wordml" xmlns:w16cex="http://schemas.microsoft.com/office/word/2018/wordml/cex" xmlns:w16cid="http://schemas.microsoft.com/office/word/2016/wordml/cid" xmlns:w16="http://schemas.microsoft.com/office/word/2018/wordml" xmlns:w16du="http://schemas.microsoft.com/office/word/2023/wordml/word16du" xmlns:w16sdtdh="http://schemas.microsoft.com/office/word/2020/wordml/sdtdatahash" xmlns:w16se="http://schemas.microsoft.com/office/word/2015/wordml/symex" xmlns:wpg="http://schemas.microsoft.com/office/word/2010/wordprocessingGroup" xmlns:wpi="http://schemas.microsoft.com/office/word/2010/wordprocessingInk" xmlns:wne="http://schemas.microsoft.com/office/word/2006/wordml" xmlns:wps="http://schemas.microsoft.com/office/word/2010/wordprocessingShape" mc:Ignorable="w14 w15 w16se w16cid w16 w16cex w16sdtdh w16du wp14">
   <w:abstractNum w:abstractNumId="0" w15:restartNumberingAfterBreak="0">
     <w:nsid w:val="3B270C80"/>
     <w:multiLevelType w:val="multilevel"/>
@@ -4189,29 +4174,29 @@
       </w:rPr>
     </w:lvl>
   </w:abstractNum>
-  <w:num w:numId="1">
+  <w:num w:numId="1" w16cid:durableId="1013608612">
     <w:abstractNumId w:val="5"/>
   </w:num>
-  <w:num w:numId="2">
+  <w:num w:numId="2" w16cid:durableId="2005357905">
     <w:abstractNumId w:val="3"/>
   </w:num>
-  <w:num w:numId="3">
+  <w:num w:numId="3" w16cid:durableId="1719819764">
     <w:abstractNumId w:val="2"/>
   </w:num>
-  <w:num w:numId="4">
+  <w:num w:numId="4" w16cid:durableId="547960946">
     <w:abstractNumId w:val="4"/>
   </w:num>
-  <w:num w:numId="5">
+  <w:num w:numId="5" w16cid:durableId="1955094282">
     <w:abstractNumId w:val="0"/>
   </w:num>
-  <w:num w:numId="6">
+  <w:num w:numId="6" w16cid:durableId="1365062764">
     <w:abstractNumId w:val="1"/>
   </w:num>
 </w:numbering>
 </file>
 
 <file path=word/styles.xml><?xml version="1.0" encoding="utf-8"?>
-<w:styles xmlns:mc="http://schemas.openxmlformats.org/markup-compatibility/2006" xmlns:r="http://schemas.openxmlformats.org/officeDocument/2006/relationships" xmlns:w="http://schemas.openxmlformats.org/wordprocessingml/2006/main" xmlns:w14="http://schemas.microsoft.com/office/word/2010/wordml" xmlns:w15="http://schemas.microsoft.com/office/word/2012/wordml" xmlns:w16cid="http://schemas.microsoft.com/office/word/2016/wordml/cid" xmlns:w16se="http://schemas.microsoft.com/office/word/2015/wordml/symex" mc:Ignorable="w14 w15 w16se w16cid">
+<w:styles xmlns:mc="http://schemas.openxmlformats.org/markup-compatibility/2006" xmlns:r="http://schemas.openxmlformats.org/officeDocument/2006/relationships" xmlns:w="http://schemas.openxmlformats.org/wordprocessingml/2006/main" xmlns:w14="http://schemas.microsoft.com/office/word/2010/wordml" xmlns:w15="http://schemas.microsoft.com/office/word/2012/wordml" xmlns:w16cex="http://schemas.microsoft.com/office/word/2018/wordml/cex" xmlns:w16cid="http://schemas.microsoft.com/office/word/2016/wordml/cid" xmlns:w16="http://schemas.microsoft.com/office/word/2018/wordml" xmlns:w16du="http://schemas.microsoft.com/office/word/2023/wordml/word16du" xmlns:w16sdtdh="http://schemas.microsoft.com/office/word/2020/wordml/sdtdatahash" xmlns:w16se="http://schemas.microsoft.com/office/word/2015/wordml/symex" mc:Ignorable="w14 w15 w16se w16cid w16 w16cex w16sdtdh w16du">
   <w:docDefaults>
     <w:rPrDefault>
       <w:rPr>
@@ -4229,7 +4214,7 @@
       </w:pPr>
     </w:pPrDefault>
   </w:docDefaults>
-  <w:latentStyles w:defLockedState="0" w:defUIPriority="99" w:defSemiHidden="0" w:defUnhideWhenUsed="0" w:defQFormat="0" w:count="375">
+  <w:latentStyles w:defLockedState="0" w:defUIPriority="99" w:defSemiHidden="0" w:defUnhideWhenUsed="0" w:defQFormat="0" w:count="376">
     <w:lsdException w:name="Normal" w:uiPriority="0" w:qFormat="1"/>
     <w:lsdException w:name="heading 1" w:uiPriority="9" w:qFormat="1"/>
     <w:lsdException w:name="heading 2" w:semiHidden="1" w:uiPriority="9" w:unhideWhenUsed="1" w:qFormat="1"/>
@@ -4605,6 +4590,7 @@
     <w:lsdException w:name="Smart Hyperlink" w:semiHidden="1" w:unhideWhenUsed="1"/>
     <w:lsdException w:name="Hashtag" w:semiHidden="1" w:unhideWhenUsed="1"/>
     <w:lsdException w:name="Unresolved Mention" w:semiHidden="1" w:unhideWhenUsed="1"/>
+    <w:lsdException w:name="Smart Link" w:semiHidden="1" w:unhideWhenUsed="1"/>
   </w:latentStyles>
   <w:style w:type="paragraph" w:default="1" w:styleId="Normal">
     <w:name w:val="Normal"/>
@@ -4812,6 +4798,7 @@
   <w:style w:type="character" w:default="1" w:styleId="Fontepargpadro">
     <w:name w:val="Default Paragraph Font"/>
     <w:uiPriority w:val="1"/>
+    <w:semiHidden/>
     <w:unhideWhenUsed/>
   </w:style>
   <w:style w:type="table" w:default="1" w:styleId="Tabelanormal">

</xml_diff>